<commit_message>
He añadido el código para sacar la tabla de redshifts y snapnums. He revisado el código del histograma.
</commit_message>
<xml_diff>
--- a/Codigos.docx
+++ b/Codigos.docx
@@ -95,7 +95,73 @@
           <w:szCs w:val="24"/>
           <w:lang w:eastAsia="en-GB"/>
         </w:rPr>
-        <w:t xml:space="preserve"> snapnum, (MstarSpheroid + MstarDisk) </w:t>
+        <w:t xml:space="preserve"> </w:t>
+      </w:r>
+      <w:proofErr w:type="spellStart"/>
+      <w:r>
+        <w:rPr>
+          <w:rFonts w:ascii="DroidSans-Mono" w:eastAsia="Times New Roman" w:hAnsi="DroidSans-Mono" w:cs="Courier New"/>
+          <w:color w:val="333333"/>
+          <w:sz w:val="24"/>
+          <w:szCs w:val="24"/>
+          <w:lang w:eastAsia="en-GB"/>
+        </w:rPr>
+        <w:t>snapnum</w:t>
+      </w:r>
+      <w:proofErr w:type="spellEnd"/>
+      <w:r>
+        <w:rPr>
+          <w:rFonts w:ascii="DroidSans-Mono" w:eastAsia="Times New Roman" w:hAnsi="DroidSans-Mono" w:cs="Courier New"/>
+          <w:color w:val="333333"/>
+          <w:sz w:val="24"/>
+          <w:szCs w:val="24"/>
+          <w:lang w:eastAsia="en-GB"/>
+        </w:rPr>
+        <w:t>, (</w:t>
+      </w:r>
+      <w:proofErr w:type="spellStart"/>
+      <w:r>
+        <w:rPr>
+          <w:rFonts w:ascii="DroidSans-Mono" w:eastAsia="Times New Roman" w:hAnsi="DroidSans-Mono" w:cs="Courier New"/>
+          <w:color w:val="333333"/>
+          <w:sz w:val="24"/>
+          <w:szCs w:val="24"/>
+          <w:lang w:eastAsia="en-GB"/>
+        </w:rPr>
+        <w:t>MstarSpheroid</w:t>
+      </w:r>
+      <w:proofErr w:type="spellEnd"/>
+      <w:r>
+        <w:rPr>
+          <w:rFonts w:ascii="DroidSans-Mono" w:eastAsia="Times New Roman" w:hAnsi="DroidSans-Mono" w:cs="Courier New"/>
+          <w:color w:val="333333"/>
+          <w:sz w:val="24"/>
+          <w:szCs w:val="24"/>
+          <w:lang w:eastAsia="en-GB"/>
+        </w:rPr>
+        <w:t xml:space="preserve"> + </w:t>
+      </w:r>
+      <w:proofErr w:type="spellStart"/>
+      <w:r>
+        <w:rPr>
+          <w:rFonts w:ascii="DroidSans-Mono" w:eastAsia="Times New Roman" w:hAnsi="DroidSans-Mono" w:cs="Courier New"/>
+          <w:color w:val="333333"/>
+          <w:sz w:val="24"/>
+          <w:szCs w:val="24"/>
+          <w:lang w:eastAsia="en-GB"/>
+        </w:rPr>
+        <w:t>MstarDisk</w:t>
+      </w:r>
+      <w:proofErr w:type="spellEnd"/>
+      <w:r>
+        <w:rPr>
+          <w:rFonts w:ascii="DroidSans-Mono" w:eastAsia="Times New Roman" w:hAnsi="DroidSans-Mono" w:cs="Courier New"/>
+          <w:color w:val="333333"/>
+          <w:sz w:val="24"/>
+          <w:szCs w:val="24"/>
+          <w:lang w:eastAsia="en-GB"/>
+        </w:rPr>
+        <w:t xml:space="preserve">) </w:t>
       </w:r>
       <w:r>
         <w:rPr>
@@ -206,8 +272,20 @@
           <w:szCs w:val="24"/>
           <w:lang w:val="es-ES" w:eastAsia="en-GB"/>
         </w:rPr>
-        <w:t>bulbo y la del disco para obtener la masa total de la galaxia. La defino como mass</w:t>
-      </w:r>
+        <w:t xml:space="preserve">bulbo y la del disco para obtener la masa total de la galaxia. La defino como </w:t>
+      </w:r>
+      <w:proofErr w:type="spellStart"/>
+      <w:r>
+        <w:rPr>
+          <w:rFonts w:ascii="DroidSans-Mono" w:eastAsia="Times New Roman" w:hAnsi="DroidSans-Mono" w:cs="Courier New"/>
+          <w:color w:val="70AD47" w:themeColor="accent6"/>
+          <w:sz w:val="24"/>
+          <w:szCs w:val="24"/>
+          <w:lang w:val="es-ES" w:eastAsia="en-GB"/>
+        </w:rPr>
+        <w:t>mass</w:t>
+      </w:r>
+      <w:proofErr w:type="spellEnd"/>
     </w:p>
     <w:p>
       <w:pPr>
@@ -288,7 +366,29 @@
           <w:szCs w:val="24"/>
           <w:lang w:val="es-ES" w:eastAsia="en-GB"/>
         </w:rPr>
-        <w:t xml:space="preserve"> redshift = </w:t>
+        <w:t xml:space="preserve"> </w:t>
+      </w:r>
+      <w:proofErr w:type="spellStart"/>
+      <w:r>
+        <w:rPr>
+          <w:rFonts w:ascii="DroidSans-Mono" w:eastAsia="Times New Roman" w:hAnsi="DroidSans-Mono" w:cs="Courier New"/>
+          <w:color w:val="333333"/>
+          <w:sz w:val="24"/>
+          <w:szCs w:val="24"/>
+          <w:lang w:val="es-ES" w:eastAsia="en-GB"/>
+        </w:rPr>
+        <w:t>redshift</w:t>
+      </w:r>
+      <w:proofErr w:type="spellEnd"/>
+      <w:r>
+        <w:rPr>
+          <w:rFonts w:ascii="DroidSans-Mono" w:eastAsia="Times New Roman" w:hAnsi="DroidSans-Mono" w:cs="Courier New"/>
+          <w:color w:val="333333"/>
+          <w:sz w:val="24"/>
+          <w:szCs w:val="24"/>
+          <w:lang w:val="es-ES" w:eastAsia="en-GB"/>
+        </w:rPr>
+        <w:t xml:space="preserve"> = </w:t>
       </w:r>
       <w:r>
         <w:rPr>
@@ -328,7 +428,51 @@
           <w:szCs w:val="24"/>
           <w:lang w:val="es-ES" w:eastAsia="en-GB"/>
         </w:rPr>
-        <w:t xml:space="preserve"> (MstarSpheroid + MstarDisk)&gt;</w:t>
+        <w:t xml:space="preserve"> (</w:t>
+      </w:r>
+      <w:proofErr w:type="spellStart"/>
+      <w:r>
+        <w:rPr>
+          <w:rFonts w:ascii="DroidSans-Mono" w:eastAsia="Times New Roman" w:hAnsi="DroidSans-Mono" w:cs="Courier New"/>
+          <w:color w:val="333333"/>
+          <w:sz w:val="24"/>
+          <w:szCs w:val="24"/>
+          <w:lang w:val="es-ES" w:eastAsia="en-GB"/>
+        </w:rPr>
+        <w:t>MstarSpheroid</w:t>
+      </w:r>
+      <w:proofErr w:type="spellEnd"/>
+      <w:r>
+        <w:rPr>
+          <w:rFonts w:ascii="DroidSans-Mono" w:eastAsia="Times New Roman" w:hAnsi="DroidSans-Mono" w:cs="Courier New"/>
+          <w:color w:val="333333"/>
+          <w:sz w:val="24"/>
+          <w:szCs w:val="24"/>
+          <w:lang w:val="es-ES" w:eastAsia="en-GB"/>
+        </w:rPr>
+        <w:t xml:space="preserve"> + </w:t>
+      </w:r>
+      <w:proofErr w:type="spellStart"/>
+      <w:r>
+        <w:rPr>
+          <w:rFonts w:ascii="DroidSans-Mono" w:eastAsia="Times New Roman" w:hAnsi="DroidSans-Mono" w:cs="Courier New"/>
+          <w:color w:val="333333"/>
+          <w:sz w:val="24"/>
+          <w:szCs w:val="24"/>
+          <w:lang w:val="es-ES" w:eastAsia="en-GB"/>
+        </w:rPr>
+        <w:t>MstarDisk</w:t>
+      </w:r>
+      <w:proofErr w:type="spellEnd"/>
+      <w:r>
+        <w:rPr>
+          <w:rFonts w:ascii="DroidSans-Mono" w:eastAsia="Times New Roman" w:hAnsi="DroidSans-Mono" w:cs="Courier New"/>
+          <w:color w:val="333333"/>
+          <w:sz w:val="24"/>
+          <w:szCs w:val="24"/>
+          <w:lang w:val="es-ES" w:eastAsia="en-GB"/>
+        </w:rPr>
+        <w:t>)&gt;</w:t>
       </w:r>
       <w:r>
         <w:rPr>
@@ -399,7 +543,29 @@
           <w:szCs w:val="24"/>
           <w:lang w:val="es-ES" w:eastAsia="en-GB"/>
         </w:rPr>
-        <w:t>asa a redshift 0 y me interesa buscar solo galaxias con masa, por eso la condición de que la masa sea mayor que 0.</w:t>
+        <w:t xml:space="preserve">asa a </w:t>
+      </w:r>
+      <w:proofErr w:type="spellStart"/>
+      <w:r>
+        <w:rPr>
+          <w:rFonts w:ascii="DroidSans-Mono" w:eastAsia="Times New Roman" w:hAnsi="DroidSans-Mono" w:cs="Courier New"/>
+          <w:color w:val="70AD47" w:themeColor="accent6"/>
+          <w:sz w:val="24"/>
+          <w:szCs w:val="24"/>
+          <w:lang w:val="es-ES" w:eastAsia="en-GB"/>
+        </w:rPr>
+        <w:t>redshift</w:t>
+      </w:r>
+      <w:proofErr w:type="spellEnd"/>
+      <w:r>
+        <w:rPr>
+          <w:rFonts w:ascii="DroidSans-Mono" w:eastAsia="Times New Roman" w:hAnsi="DroidSans-Mono" w:cs="Courier New"/>
+          <w:color w:val="70AD47" w:themeColor="accent6"/>
+          <w:sz w:val="24"/>
+          <w:szCs w:val="24"/>
+          <w:lang w:val="es-ES" w:eastAsia="en-GB"/>
+        </w:rPr>
+        <w:t xml:space="preserve"> 0 y me interesa buscar solo galaxias con masa, por eso la condición de que la masa sea mayor que 0.</w:t>
       </w:r>
     </w:p>
     <w:p>
@@ -501,7 +667,29 @@
           <w:szCs w:val="24"/>
           <w:lang w:eastAsia="en-GB"/>
         </w:rPr>
-        <w:t># Cojo solo 100 galaxias.</w:t>
+        <w:t xml:space="preserve"># </w:t>
+      </w:r>
+      <w:proofErr w:type="spellStart"/>
+      <w:r>
+        <w:rPr>
+          <w:rFonts w:ascii="DroidSans-Mono" w:eastAsia="Times New Roman" w:hAnsi="DroidSans-Mono" w:cs="Courier New"/>
+          <w:color w:val="70AD47" w:themeColor="accent6"/>
+          <w:sz w:val="24"/>
+          <w:szCs w:val="24"/>
+          <w:lang w:eastAsia="en-GB"/>
+        </w:rPr>
+        <w:t>Cojo</w:t>
+      </w:r>
+      <w:proofErr w:type="spellEnd"/>
+      <w:r>
+        <w:rPr>
+          <w:rFonts w:ascii="DroidSans-Mono" w:eastAsia="Times New Roman" w:hAnsi="DroidSans-Mono" w:cs="Courier New"/>
+          <w:color w:val="70AD47" w:themeColor="accent6"/>
+          <w:sz w:val="24"/>
+          <w:szCs w:val="24"/>
+          <w:lang w:eastAsia="en-GB"/>
+        </w:rPr>
+        <w:t xml:space="preserve"> solo 100 galaxias.</w:t>
       </w:r>
     </w:p>
     <w:p/>
@@ -599,7 +787,73 @@
           <w:szCs w:val="24"/>
           <w:lang w:eastAsia="en-GB"/>
         </w:rPr>
-        <w:t xml:space="preserve"> snapnum, (MstarSpheroid + MstarDisk) </w:t>
+        <w:t xml:space="preserve"> </w:t>
+      </w:r>
+      <w:proofErr w:type="spellStart"/>
+      <w:r>
+        <w:rPr>
+          <w:rFonts w:ascii="DroidSans-Mono" w:eastAsia="Times New Roman" w:hAnsi="DroidSans-Mono" w:cs="Courier New"/>
+          <w:color w:val="333333"/>
+          <w:sz w:val="24"/>
+          <w:szCs w:val="24"/>
+          <w:lang w:eastAsia="en-GB"/>
+        </w:rPr>
+        <w:t>snapnum</w:t>
+      </w:r>
+      <w:proofErr w:type="spellEnd"/>
+      <w:r>
+        <w:rPr>
+          <w:rFonts w:ascii="DroidSans-Mono" w:eastAsia="Times New Roman" w:hAnsi="DroidSans-Mono" w:cs="Courier New"/>
+          <w:color w:val="333333"/>
+          <w:sz w:val="24"/>
+          <w:szCs w:val="24"/>
+          <w:lang w:eastAsia="en-GB"/>
+        </w:rPr>
+        <w:t>, (</w:t>
+      </w:r>
+      <w:proofErr w:type="spellStart"/>
+      <w:r>
+        <w:rPr>
+          <w:rFonts w:ascii="DroidSans-Mono" w:eastAsia="Times New Roman" w:hAnsi="DroidSans-Mono" w:cs="Courier New"/>
+          <w:color w:val="333333"/>
+          <w:sz w:val="24"/>
+          <w:szCs w:val="24"/>
+          <w:lang w:eastAsia="en-GB"/>
+        </w:rPr>
+        <w:t>MstarSpheroid</w:t>
+      </w:r>
+      <w:proofErr w:type="spellEnd"/>
+      <w:r>
+        <w:rPr>
+          <w:rFonts w:ascii="DroidSans-Mono" w:eastAsia="Times New Roman" w:hAnsi="DroidSans-Mono" w:cs="Courier New"/>
+          <w:color w:val="333333"/>
+          <w:sz w:val="24"/>
+          <w:szCs w:val="24"/>
+          <w:lang w:eastAsia="en-GB"/>
+        </w:rPr>
+        <w:t xml:space="preserve"> + </w:t>
+      </w:r>
+      <w:proofErr w:type="spellStart"/>
+      <w:r>
+        <w:rPr>
+          <w:rFonts w:ascii="DroidSans-Mono" w:eastAsia="Times New Roman" w:hAnsi="DroidSans-Mono" w:cs="Courier New"/>
+          <w:color w:val="333333"/>
+          <w:sz w:val="24"/>
+          <w:szCs w:val="24"/>
+          <w:lang w:eastAsia="en-GB"/>
+        </w:rPr>
+        <w:t>MstarDisk</w:t>
+      </w:r>
+      <w:proofErr w:type="spellEnd"/>
+      <w:r>
+        <w:rPr>
+          <w:rFonts w:ascii="DroidSans-Mono" w:eastAsia="Times New Roman" w:hAnsi="DroidSans-Mono" w:cs="Courier New"/>
+          <w:color w:val="333333"/>
+          <w:sz w:val="24"/>
+          <w:szCs w:val="24"/>
+          <w:lang w:eastAsia="en-GB"/>
+        </w:rPr>
+        <w:t xml:space="preserve">) </w:t>
       </w:r>
       <w:r>
         <w:rPr>
@@ -720,8 +974,20 @@
           <w:szCs w:val="24"/>
           <w:lang w:val="es-ES" w:eastAsia="en-GB"/>
         </w:rPr>
-        <w:t>bulbo y la del disco para obtener la masa total de la galaxia. La defino como mass</w:t>
-      </w:r>
+        <w:t xml:space="preserve">bulbo y la del disco para obtener la masa total de la galaxia. La defino como </w:t>
+      </w:r>
+      <w:proofErr w:type="spellStart"/>
+      <w:r>
+        <w:rPr>
+          <w:rFonts w:ascii="DroidSans-Mono" w:eastAsia="Times New Roman" w:hAnsi="DroidSans-Mono" w:cs="Courier New"/>
+          <w:color w:val="70AD47" w:themeColor="accent6"/>
+          <w:sz w:val="24"/>
+          <w:szCs w:val="24"/>
+          <w:lang w:val="es-ES" w:eastAsia="en-GB"/>
+        </w:rPr>
+        <w:t>mass</w:t>
+      </w:r>
+      <w:proofErr w:type="spellEnd"/>
     </w:p>
     <w:p>
       <w:pPr>
@@ -802,7 +1068,29 @@
           <w:szCs w:val="24"/>
           <w:lang w:val="es-ES" w:eastAsia="en-GB"/>
         </w:rPr>
-        <w:t xml:space="preserve"> redshift = </w:t>
+        <w:t xml:space="preserve"> </w:t>
+      </w:r>
+      <w:proofErr w:type="spellStart"/>
+      <w:r>
+        <w:rPr>
+          <w:rFonts w:ascii="DroidSans-Mono" w:eastAsia="Times New Roman" w:hAnsi="DroidSans-Mono" w:cs="Courier New"/>
+          <w:color w:val="333333"/>
+          <w:sz w:val="24"/>
+          <w:szCs w:val="24"/>
+          <w:lang w:val="es-ES" w:eastAsia="en-GB"/>
+        </w:rPr>
+        <w:t>redshift</w:t>
+      </w:r>
+      <w:proofErr w:type="spellEnd"/>
+      <w:r>
+        <w:rPr>
+          <w:rFonts w:ascii="DroidSans-Mono" w:eastAsia="Times New Roman" w:hAnsi="DroidSans-Mono" w:cs="Courier New"/>
+          <w:color w:val="333333"/>
+          <w:sz w:val="24"/>
+          <w:szCs w:val="24"/>
+          <w:lang w:val="es-ES" w:eastAsia="en-GB"/>
+        </w:rPr>
+        <w:t xml:space="preserve"> = </w:t>
       </w:r>
       <w:r>
         <w:rPr>
@@ -842,7 +1130,51 @@
           <w:szCs w:val="24"/>
           <w:lang w:val="es-ES" w:eastAsia="en-GB"/>
         </w:rPr>
-        <w:t xml:space="preserve"> (MstarSpheroid + MstarDisk)&gt;</w:t>
+        <w:t xml:space="preserve"> (</w:t>
+      </w:r>
+      <w:proofErr w:type="spellStart"/>
+      <w:r>
+        <w:rPr>
+          <w:rFonts w:ascii="DroidSans-Mono" w:eastAsia="Times New Roman" w:hAnsi="DroidSans-Mono" w:cs="Courier New"/>
+          <w:color w:val="333333"/>
+          <w:sz w:val="24"/>
+          <w:szCs w:val="24"/>
+          <w:lang w:val="es-ES" w:eastAsia="en-GB"/>
+        </w:rPr>
+        <w:t>MstarSpheroid</w:t>
+      </w:r>
+      <w:proofErr w:type="spellEnd"/>
+      <w:r>
+        <w:rPr>
+          <w:rFonts w:ascii="DroidSans-Mono" w:eastAsia="Times New Roman" w:hAnsi="DroidSans-Mono" w:cs="Courier New"/>
+          <w:color w:val="333333"/>
+          <w:sz w:val="24"/>
+          <w:szCs w:val="24"/>
+          <w:lang w:val="es-ES" w:eastAsia="en-GB"/>
+        </w:rPr>
+        <w:t xml:space="preserve"> + </w:t>
+      </w:r>
+      <w:proofErr w:type="spellStart"/>
+      <w:r>
+        <w:rPr>
+          <w:rFonts w:ascii="DroidSans-Mono" w:eastAsia="Times New Roman" w:hAnsi="DroidSans-Mono" w:cs="Courier New"/>
+          <w:color w:val="333333"/>
+          <w:sz w:val="24"/>
+          <w:szCs w:val="24"/>
+          <w:lang w:val="es-ES" w:eastAsia="en-GB"/>
+        </w:rPr>
+        <w:t>MstarDisk</w:t>
+      </w:r>
+      <w:proofErr w:type="spellEnd"/>
+      <w:r>
+        <w:rPr>
+          <w:rFonts w:ascii="DroidSans-Mono" w:eastAsia="Times New Roman" w:hAnsi="DroidSans-Mono" w:cs="Courier New"/>
+          <w:color w:val="333333"/>
+          <w:sz w:val="24"/>
+          <w:szCs w:val="24"/>
+          <w:lang w:val="es-ES" w:eastAsia="en-GB"/>
+        </w:rPr>
+        <w:t>)&gt;</w:t>
       </w:r>
       <w:r>
         <w:rPr>
@@ -913,7 +1245,29 @@
           <w:szCs w:val="24"/>
           <w:lang w:val="es-ES" w:eastAsia="en-GB"/>
         </w:rPr>
-        <w:t>asa a redshift 0 y me interesa buscar solo galaxias con masa, por eso la condición de que la masa sea mayor que 0.</w:t>
+        <w:t xml:space="preserve">asa a </w:t>
+      </w:r>
+      <w:proofErr w:type="spellStart"/>
+      <w:r>
+        <w:rPr>
+          <w:rFonts w:ascii="DroidSans-Mono" w:eastAsia="Times New Roman" w:hAnsi="DroidSans-Mono" w:cs="Courier New"/>
+          <w:color w:val="70AD47" w:themeColor="accent6"/>
+          <w:sz w:val="24"/>
+          <w:szCs w:val="24"/>
+          <w:lang w:val="es-ES" w:eastAsia="en-GB"/>
+        </w:rPr>
+        <w:t>redshift</w:t>
+      </w:r>
+      <w:proofErr w:type="spellEnd"/>
+      <w:r>
+        <w:rPr>
+          <w:rFonts w:ascii="DroidSans-Mono" w:eastAsia="Times New Roman" w:hAnsi="DroidSans-Mono" w:cs="Courier New"/>
+          <w:color w:val="70AD47" w:themeColor="accent6"/>
+          <w:sz w:val="24"/>
+          <w:szCs w:val="24"/>
+          <w:lang w:val="es-ES" w:eastAsia="en-GB"/>
+        </w:rPr>
+        <w:t xml:space="preserve"> 0 y me interesa buscar solo galaxias con masa, por eso la condición de que la masa sea mayor que 0.</w:t>
       </w:r>
     </w:p>
     <w:p>
@@ -1015,7 +1369,29 @@
           <w:szCs w:val="24"/>
           <w:lang w:eastAsia="en-GB"/>
         </w:rPr>
-        <w:t># Cojo solo 100 galaxias.</w:t>
+        <w:t xml:space="preserve"># </w:t>
+      </w:r>
+      <w:proofErr w:type="spellStart"/>
+      <w:r>
+        <w:rPr>
+          <w:rFonts w:ascii="DroidSans-Mono" w:eastAsia="Times New Roman" w:hAnsi="DroidSans-Mono" w:cs="Courier New"/>
+          <w:color w:val="70AD47" w:themeColor="accent6"/>
+          <w:sz w:val="24"/>
+          <w:szCs w:val="24"/>
+          <w:lang w:eastAsia="en-GB"/>
+        </w:rPr>
+        <w:t>Cojo</w:t>
+      </w:r>
+      <w:proofErr w:type="spellEnd"/>
+      <w:r>
+        <w:rPr>
+          <w:rFonts w:ascii="DroidSans-Mono" w:eastAsia="Times New Roman" w:hAnsi="DroidSans-Mono" w:cs="Courier New"/>
+          <w:color w:val="70AD47" w:themeColor="accent6"/>
+          <w:sz w:val="24"/>
+          <w:szCs w:val="24"/>
+          <w:lang w:eastAsia="en-GB"/>
+        </w:rPr>
+        <w:t xml:space="preserve"> solo 100 galaxias.</w:t>
       </w:r>
     </w:p>
     <w:p>
@@ -1177,7 +1553,73 @@
           <w:szCs w:val="24"/>
           <w:lang w:eastAsia="en-GB"/>
         </w:rPr>
-        <w:t xml:space="preserve"> snapnum, (MstarSpheroid + MstarDisk) </w:t>
+        <w:t xml:space="preserve"> </w:t>
+      </w:r>
+      <w:proofErr w:type="spellStart"/>
+      <w:r>
+        <w:rPr>
+          <w:rFonts w:ascii="DroidSans-Mono" w:eastAsia="Times New Roman" w:hAnsi="DroidSans-Mono" w:cs="Courier New"/>
+          <w:color w:val="333333"/>
+          <w:sz w:val="24"/>
+          <w:szCs w:val="24"/>
+          <w:lang w:eastAsia="en-GB"/>
+        </w:rPr>
+        <w:t>snapnum</w:t>
+      </w:r>
+      <w:proofErr w:type="spellEnd"/>
+      <w:r>
+        <w:rPr>
+          <w:rFonts w:ascii="DroidSans-Mono" w:eastAsia="Times New Roman" w:hAnsi="DroidSans-Mono" w:cs="Courier New"/>
+          <w:color w:val="333333"/>
+          <w:sz w:val="24"/>
+          <w:szCs w:val="24"/>
+          <w:lang w:eastAsia="en-GB"/>
+        </w:rPr>
+        <w:t>, (</w:t>
+      </w:r>
+      <w:proofErr w:type="spellStart"/>
+      <w:r>
+        <w:rPr>
+          <w:rFonts w:ascii="DroidSans-Mono" w:eastAsia="Times New Roman" w:hAnsi="DroidSans-Mono" w:cs="Courier New"/>
+          <w:color w:val="333333"/>
+          <w:sz w:val="24"/>
+          <w:szCs w:val="24"/>
+          <w:lang w:eastAsia="en-GB"/>
+        </w:rPr>
+        <w:t>MstarSpheroid</w:t>
+      </w:r>
+      <w:proofErr w:type="spellEnd"/>
+      <w:r>
+        <w:rPr>
+          <w:rFonts w:ascii="DroidSans-Mono" w:eastAsia="Times New Roman" w:hAnsi="DroidSans-Mono" w:cs="Courier New"/>
+          <w:color w:val="333333"/>
+          <w:sz w:val="24"/>
+          <w:szCs w:val="24"/>
+          <w:lang w:eastAsia="en-GB"/>
+        </w:rPr>
+        <w:t xml:space="preserve"> + </w:t>
+      </w:r>
+      <w:proofErr w:type="spellStart"/>
+      <w:r>
+        <w:rPr>
+          <w:rFonts w:ascii="DroidSans-Mono" w:eastAsia="Times New Roman" w:hAnsi="DroidSans-Mono" w:cs="Courier New"/>
+          <w:color w:val="333333"/>
+          <w:sz w:val="24"/>
+          <w:szCs w:val="24"/>
+          <w:lang w:eastAsia="en-GB"/>
+        </w:rPr>
+        <w:t>MstarDisk</w:t>
+      </w:r>
+      <w:proofErr w:type="spellEnd"/>
+      <w:r>
+        <w:rPr>
+          <w:rFonts w:ascii="DroidSans-Mono" w:eastAsia="Times New Roman" w:hAnsi="DroidSans-Mono" w:cs="Courier New"/>
+          <w:color w:val="333333"/>
+          <w:sz w:val="24"/>
+          <w:szCs w:val="24"/>
+          <w:lang w:eastAsia="en-GB"/>
+        </w:rPr>
+        <w:t xml:space="preserve">) </w:t>
       </w:r>
       <w:r>
         <w:rPr>
@@ -1288,8 +1730,20 @@
           <w:szCs w:val="24"/>
           <w:lang w:val="es-ES" w:eastAsia="en-GB"/>
         </w:rPr>
-        <w:t>bulbo y la del disco para obtener la masa total de la galaxia. La defino como mass</w:t>
-      </w:r>
+        <w:t xml:space="preserve">bulbo y la del disco para obtener la masa total de la galaxia. La defino como </w:t>
+      </w:r>
+      <w:proofErr w:type="spellStart"/>
+      <w:r>
+        <w:rPr>
+          <w:rFonts w:ascii="DroidSans-Mono" w:eastAsia="Times New Roman" w:hAnsi="DroidSans-Mono" w:cs="Courier New"/>
+          <w:color w:val="70AD47" w:themeColor="accent6"/>
+          <w:sz w:val="24"/>
+          <w:szCs w:val="24"/>
+          <w:lang w:val="es-ES" w:eastAsia="en-GB"/>
+        </w:rPr>
+        <w:t>mass</w:t>
+      </w:r>
+      <w:proofErr w:type="spellEnd"/>
     </w:p>
     <w:p>
       <w:pPr>
@@ -1370,7 +1824,29 @@
           <w:szCs w:val="24"/>
           <w:lang w:val="es-ES" w:eastAsia="en-GB"/>
         </w:rPr>
-        <w:t xml:space="preserve"> snapnum = </w:t>
+        <w:t xml:space="preserve"> </w:t>
+      </w:r>
+      <w:proofErr w:type="spellStart"/>
+      <w:r>
+        <w:rPr>
+          <w:rFonts w:ascii="DroidSans-Mono" w:eastAsia="Times New Roman" w:hAnsi="DroidSans-Mono" w:cs="Courier New"/>
+          <w:color w:val="333333"/>
+          <w:sz w:val="24"/>
+          <w:szCs w:val="24"/>
+          <w:lang w:val="es-ES" w:eastAsia="en-GB"/>
+        </w:rPr>
+        <w:t>snapnum</w:t>
+      </w:r>
+      <w:proofErr w:type="spellEnd"/>
+      <w:r>
+        <w:rPr>
+          <w:rFonts w:ascii="DroidSans-Mono" w:eastAsia="Times New Roman" w:hAnsi="DroidSans-Mono" w:cs="Courier New"/>
+          <w:color w:val="333333"/>
+          <w:sz w:val="24"/>
+          <w:szCs w:val="24"/>
+          <w:lang w:val="es-ES" w:eastAsia="en-GB"/>
+        </w:rPr>
+        <w:t xml:space="preserve"> = </w:t>
       </w:r>
       <w:r>
         <w:rPr>
@@ -1410,7 +1886,51 @@
           <w:szCs w:val="24"/>
           <w:lang w:val="es-ES" w:eastAsia="en-GB"/>
         </w:rPr>
-        <w:t xml:space="preserve"> (MstarSpheroid + MstarDisk)&gt;</w:t>
+        <w:t xml:space="preserve"> (</w:t>
+      </w:r>
+      <w:proofErr w:type="spellStart"/>
+      <w:r>
+        <w:rPr>
+          <w:rFonts w:ascii="DroidSans-Mono" w:eastAsia="Times New Roman" w:hAnsi="DroidSans-Mono" w:cs="Courier New"/>
+          <w:color w:val="333333"/>
+          <w:sz w:val="24"/>
+          <w:szCs w:val="24"/>
+          <w:lang w:val="es-ES" w:eastAsia="en-GB"/>
+        </w:rPr>
+        <w:t>MstarSpheroid</w:t>
+      </w:r>
+      <w:proofErr w:type="spellEnd"/>
+      <w:r>
+        <w:rPr>
+          <w:rFonts w:ascii="DroidSans-Mono" w:eastAsia="Times New Roman" w:hAnsi="DroidSans-Mono" w:cs="Courier New"/>
+          <w:color w:val="333333"/>
+          <w:sz w:val="24"/>
+          <w:szCs w:val="24"/>
+          <w:lang w:val="es-ES" w:eastAsia="en-GB"/>
+        </w:rPr>
+        <w:t xml:space="preserve"> + </w:t>
+      </w:r>
+      <w:proofErr w:type="spellStart"/>
+      <w:r>
+        <w:rPr>
+          <w:rFonts w:ascii="DroidSans-Mono" w:eastAsia="Times New Roman" w:hAnsi="DroidSans-Mono" w:cs="Courier New"/>
+          <w:color w:val="333333"/>
+          <w:sz w:val="24"/>
+          <w:szCs w:val="24"/>
+          <w:lang w:val="es-ES" w:eastAsia="en-GB"/>
+        </w:rPr>
+        <w:t>MstarDisk</w:t>
+      </w:r>
+      <w:proofErr w:type="spellEnd"/>
+      <w:r>
+        <w:rPr>
+          <w:rFonts w:ascii="DroidSans-Mono" w:eastAsia="Times New Roman" w:hAnsi="DroidSans-Mono" w:cs="Courier New"/>
+          <w:color w:val="333333"/>
+          <w:sz w:val="24"/>
+          <w:szCs w:val="24"/>
+          <w:lang w:val="es-ES" w:eastAsia="en-GB"/>
+        </w:rPr>
+        <w:t>)&gt;</w:t>
       </w:r>
       <w:r>
         <w:rPr>
@@ -1471,7 +1991,73 @@
           <w:szCs w:val="24"/>
           <w:lang w:val="es-ES" w:eastAsia="en-GB"/>
         </w:rPr>
-        <w:t>asa a redshift 0, en este caso no funcionaba así que he deducido que el snapnum para redshift 0 es 125 ya que es igual que en los otros dos casos, y he buscado a partir de él. Me interesa buscar solo galaxias con masa, por eso la condición de que la masa sea mayor que 0.</w:t>
+        <w:t xml:space="preserve">asa a </w:t>
+      </w:r>
+      <w:proofErr w:type="spellStart"/>
+      <w:r>
+        <w:rPr>
+          <w:rFonts w:ascii="DroidSans-Mono" w:eastAsia="Times New Roman" w:hAnsi="DroidSans-Mono" w:cs="Courier New"/>
+          <w:color w:val="70AD47" w:themeColor="accent6"/>
+          <w:sz w:val="24"/>
+          <w:szCs w:val="24"/>
+          <w:lang w:val="es-ES" w:eastAsia="en-GB"/>
+        </w:rPr>
+        <w:t>redshift</w:t>
+      </w:r>
+      <w:proofErr w:type="spellEnd"/>
+      <w:r>
+        <w:rPr>
+          <w:rFonts w:ascii="DroidSans-Mono" w:eastAsia="Times New Roman" w:hAnsi="DroidSans-Mono" w:cs="Courier New"/>
+          <w:color w:val="70AD47" w:themeColor="accent6"/>
+          <w:sz w:val="24"/>
+          <w:szCs w:val="24"/>
+          <w:lang w:val="es-ES" w:eastAsia="en-GB"/>
+        </w:rPr>
+        <w:t xml:space="preserve"> 0, en este caso no funcionaba así que he deducido que el </w:t>
+      </w:r>
+      <w:proofErr w:type="spellStart"/>
+      <w:r>
+        <w:rPr>
+          <w:rFonts w:ascii="DroidSans-Mono" w:eastAsia="Times New Roman" w:hAnsi="DroidSans-Mono" w:cs="Courier New"/>
+          <w:color w:val="70AD47" w:themeColor="accent6"/>
+          <w:sz w:val="24"/>
+          <w:szCs w:val="24"/>
+          <w:lang w:val="es-ES" w:eastAsia="en-GB"/>
+        </w:rPr>
+        <w:t>snapnum</w:t>
+      </w:r>
+      <w:proofErr w:type="spellEnd"/>
+      <w:r>
+        <w:rPr>
+          <w:rFonts w:ascii="DroidSans-Mono" w:eastAsia="Times New Roman" w:hAnsi="DroidSans-Mono" w:cs="Courier New"/>
+          <w:color w:val="70AD47" w:themeColor="accent6"/>
+          <w:sz w:val="24"/>
+          <w:szCs w:val="24"/>
+          <w:lang w:val="es-ES" w:eastAsia="en-GB"/>
+        </w:rPr>
+        <w:t xml:space="preserve"> para </w:t>
+      </w:r>
+      <w:proofErr w:type="spellStart"/>
+      <w:r>
+        <w:rPr>
+          <w:rFonts w:ascii="DroidSans-Mono" w:eastAsia="Times New Roman" w:hAnsi="DroidSans-Mono" w:cs="Courier New"/>
+          <w:color w:val="70AD47" w:themeColor="accent6"/>
+          <w:sz w:val="24"/>
+          <w:szCs w:val="24"/>
+          <w:lang w:val="es-ES" w:eastAsia="en-GB"/>
+        </w:rPr>
+        <w:t>redshift</w:t>
+      </w:r>
+      <w:proofErr w:type="spellEnd"/>
+      <w:r>
+        <w:rPr>
+          <w:rFonts w:ascii="DroidSans-Mono" w:eastAsia="Times New Roman" w:hAnsi="DroidSans-Mono" w:cs="Courier New"/>
+          <w:color w:val="70AD47" w:themeColor="accent6"/>
+          <w:sz w:val="24"/>
+          <w:szCs w:val="24"/>
+          <w:lang w:val="es-ES" w:eastAsia="en-GB"/>
+        </w:rPr>
+        <w:t xml:space="preserve"> 0 es 125 ya que es igual que en los otros dos casos, y he buscado a partir de él. Me interesa buscar solo galaxias con masa, por eso la condición de que la masa sea mayor que 0.</w:t>
       </w:r>
     </w:p>
     <w:p>
@@ -1576,8 +2162,20 @@
         <w:t># Cojo solo 100 galaxias.</w:t>
       </w:r>
     </w:p>
-    <w:p/>
-    <w:p/>
+    <w:p>
+      <w:pPr>
+        <w:rPr>
+          <w:lang w:val="es-ES"/>
+        </w:rPr>
+      </w:pPr>
+    </w:p>
+    <w:p>
+      <w:pPr>
+        <w:rPr>
+          <w:lang w:val="es-ES"/>
+        </w:rPr>
+      </w:pPr>
+    </w:p>
     <w:p>
       <w:pPr>
         <w:tabs>
@@ -1607,7 +2205,7 @@
           <w:color w:val="002060"/>
           <w:sz w:val="24"/>
           <w:szCs w:val="24"/>
-          <w:lang w:eastAsia="en-GB"/>
+          <w:lang w:val="es-ES" w:eastAsia="en-GB"/>
         </w:rPr>
       </w:pPr>
       <w:r>
@@ -1618,7 +2216,7 @@
           <w:color w:val="002060"/>
           <w:sz w:val="24"/>
           <w:szCs w:val="24"/>
-          <w:lang w:eastAsia="en-GB"/>
+          <w:lang w:val="es-ES" w:eastAsia="en-GB"/>
         </w:rPr>
         <w:lastRenderedPageBreak/>
         <w:t>HISTOGRAMA</w:t>
@@ -1631,7 +2229,7 @@
           <w:color w:val="002060"/>
           <w:sz w:val="24"/>
           <w:szCs w:val="24"/>
-          <w:lang w:eastAsia="en-GB"/>
+          <w:lang w:val="es-ES" w:eastAsia="en-GB"/>
         </w:rPr>
         <w:t xml:space="preserve"> (NO FUNCIONA)</w:t>
       </w:r>
@@ -1665,7 +2263,7 @@
           <w:color w:val="002060"/>
           <w:sz w:val="24"/>
           <w:szCs w:val="24"/>
-          <w:lang w:eastAsia="en-GB"/>
+          <w:lang w:val="es-ES" w:eastAsia="en-GB"/>
         </w:rPr>
       </w:pPr>
     </w:p>
@@ -1727,6 +2325,36 @@
           <w:szCs w:val="24"/>
           <w:lang w:eastAsia="en-GB"/>
         </w:rPr>
+        <w:t>0.</w:t>
+      </w:r>
+      <w:r>
+        <w:rPr>
+          <w:rFonts w:ascii="DroidSans-Mono" w:eastAsia="Times New Roman" w:hAnsi="DroidSans-Mono" w:cs="Courier New"/>
+          <w:color w:val="116644"/>
+          <w:sz w:val="24"/>
+          <w:szCs w:val="24"/>
+          <w:lang w:eastAsia="en-GB"/>
+        </w:rPr>
+        <w:t>1</w:t>
+      </w:r>
+      <w:r>
+        <w:rPr>
+          <w:rFonts w:ascii="DroidSans-Mono" w:eastAsia="Times New Roman" w:hAnsi="DroidSans-Mono" w:cs="Courier New"/>
+          <w:color w:val="333333"/>
+          <w:sz w:val="24"/>
+          <w:szCs w:val="24"/>
+          <w:lang w:eastAsia="en-GB"/>
+        </w:rPr>
+        <w:t>*(</w:t>
+      </w:r>
+      <w:r>
+        <w:rPr>
+          <w:rFonts w:ascii="DroidSans-Mono" w:eastAsia="Times New Roman" w:hAnsi="DroidSans-Mono" w:cs="Courier New"/>
+          <w:color w:val="116644"/>
+          <w:sz w:val="24"/>
+          <w:szCs w:val="24"/>
+          <w:lang w:eastAsia="en-GB"/>
+        </w:rPr>
         <w:t>0.5</w:t>
       </w:r>
       <w:r>
@@ -1737,7 +2365,7 @@
           <w:szCs w:val="24"/>
           <w:lang w:eastAsia="en-GB"/>
         </w:rPr>
-        <w:t>*(</w:t>
+        <w:t>+FLOOR(LOG10(SFR)/0</w:t>
       </w:r>
       <w:r>
         <w:rPr>
@@ -1747,17 +2375,7 @@
           <w:szCs w:val="24"/>
           <w:lang w:eastAsia="en-GB"/>
         </w:rPr>
-        <w:t>0.5</w:t>
-      </w:r>
-      <w:r>
-        <w:rPr>
-          <w:rFonts w:ascii="DroidSans-Mono" w:eastAsia="Times New Roman" w:hAnsi="DroidSans-Mono" w:cs="Courier New"/>
-          <w:color w:val="333333"/>
-          <w:sz w:val="24"/>
-          <w:szCs w:val="24"/>
-          <w:lang w:eastAsia="en-GB"/>
-        </w:rPr>
-        <w:t>+FLOOR(LOG10(SFR)/0</w:t>
+        <w:t>.</w:t>
       </w:r>
       <w:r>
         <w:rPr>
@@ -1767,7 +2385,7 @@
           <w:szCs w:val="24"/>
           <w:lang w:eastAsia="en-GB"/>
         </w:rPr>
-        <w:t>.5</w:t>
+        <w:t>1</w:t>
       </w:r>
       <w:r>
         <w:rPr>
@@ -1797,7 +2415,29 @@
           <w:szCs w:val="24"/>
           <w:lang w:eastAsia="en-GB"/>
         </w:rPr>
-        <w:t xml:space="preserve"> log_SFR, </w:t>
+        <w:t xml:space="preserve"> </w:t>
+      </w:r>
+      <w:proofErr w:type="spellStart"/>
+      <w:r>
+        <w:rPr>
+          <w:rFonts w:ascii="DroidSans-Mono" w:eastAsia="Times New Roman" w:hAnsi="DroidSans-Mono" w:cs="Courier New"/>
+          <w:color w:val="333333"/>
+          <w:sz w:val="24"/>
+          <w:szCs w:val="24"/>
+          <w:lang w:eastAsia="en-GB"/>
+        </w:rPr>
+        <w:t>StarFR</w:t>
+      </w:r>
+      <w:proofErr w:type="spellEnd"/>
+      <w:r>
+        <w:rPr>
+          <w:rFonts w:ascii="DroidSans-Mono" w:eastAsia="Times New Roman" w:hAnsi="DroidSans-Mono" w:cs="Courier New"/>
+          <w:color w:val="333333"/>
+          <w:sz w:val="24"/>
+          <w:szCs w:val="24"/>
+          <w:lang w:eastAsia="en-GB"/>
+        </w:rPr>
+        <w:t xml:space="preserve">, </w:t>
       </w:r>
       <w:r>
         <w:rPr>
@@ -1837,8 +2477,20 @@
           <w:szCs w:val="24"/>
           <w:lang w:eastAsia="en-GB"/>
         </w:rPr>
-        <w:t xml:space="preserve"> num</w:t>
-      </w:r>
+        <w:t xml:space="preserve"> </w:t>
+      </w:r>
+      <w:proofErr w:type="spellStart"/>
+      <w:r>
+        <w:rPr>
+          <w:rFonts w:ascii="DroidSans-Mono" w:eastAsia="Times New Roman" w:hAnsi="DroidSans-Mono" w:cs="Courier New"/>
+          <w:color w:val="333333"/>
+          <w:sz w:val="24"/>
+          <w:szCs w:val="24"/>
+          <w:lang w:eastAsia="en-GB"/>
+        </w:rPr>
+        <w:t>num</w:t>
+      </w:r>
+      <w:proofErr w:type="spellEnd"/>
     </w:p>
     <w:p>
       <w:pPr>
@@ -1878,7 +2530,101 @@
           <w:szCs w:val="24"/>
           <w:lang w:val="es-ES" w:eastAsia="en-GB"/>
         </w:rPr>
-        <w:t># Multiplicar y dividir por 0.5 con la función floor lo que hace es coger cada dato y redondearlo a la baja a un número múltiplo de 0.5 en este caso. Después cuando sumamos 0.5 lo que definimos es el tamaño del bin, su rango, irá del número calculado con floor + el numero que sumamos.</w:t>
+        <w:t># Multiplicar y dividir por 0.</w:t>
+      </w:r>
+      <w:r>
+        <w:rPr>
+          <w:rFonts w:ascii="DroidSans-Mono" w:eastAsia="Times New Roman" w:hAnsi="DroidSans-Mono" w:cs="Courier New"/>
+          <w:color w:val="AA5500"/>
+          <w:sz w:val="24"/>
+          <w:szCs w:val="24"/>
+          <w:lang w:val="es-ES" w:eastAsia="en-GB"/>
+        </w:rPr>
+        <w:t>1</w:t>
+      </w:r>
+      <w:r>
+        <w:rPr>
+          <w:rFonts w:ascii="DroidSans-Mono" w:eastAsia="Times New Roman" w:hAnsi="DroidSans-Mono" w:cs="Courier New"/>
+          <w:color w:val="AA5500"/>
+          <w:sz w:val="24"/>
+          <w:szCs w:val="24"/>
+          <w:lang w:val="es-ES" w:eastAsia="en-GB"/>
+        </w:rPr>
+        <w:t xml:space="preserve"> con la función </w:t>
+      </w:r>
+      <w:proofErr w:type="spellStart"/>
+      <w:r>
+        <w:rPr>
+          <w:rFonts w:ascii="DroidSans-Mono" w:eastAsia="Times New Roman" w:hAnsi="DroidSans-Mono" w:cs="Courier New"/>
+          <w:color w:val="AA5500"/>
+          <w:sz w:val="24"/>
+          <w:szCs w:val="24"/>
+          <w:lang w:val="es-ES" w:eastAsia="en-GB"/>
+        </w:rPr>
+        <w:t>floor</w:t>
+      </w:r>
+      <w:proofErr w:type="spellEnd"/>
+      <w:r>
+        <w:rPr>
+          <w:rFonts w:ascii="DroidSans-Mono" w:eastAsia="Times New Roman" w:hAnsi="DroidSans-Mono" w:cs="Courier New"/>
+          <w:color w:val="AA5500"/>
+          <w:sz w:val="24"/>
+          <w:szCs w:val="24"/>
+          <w:lang w:val="es-ES" w:eastAsia="en-GB"/>
+        </w:rPr>
+        <w:t xml:space="preserve"> lo que hace es coger cada dato y redondearlo a la baja a un número múltiplo de 0.</w:t>
+      </w:r>
+      <w:r>
+        <w:rPr>
+          <w:rFonts w:ascii="DroidSans-Mono" w:eastAsia="Times New Roman" w:hAnsi="DroidSans-Mono" w:cs="Courier New"/>
+          <w:color w:val="AA5500"/>
+          <w:sz w:val="24"/>
+          <w:szCs w:val="24"/>
+          <w:lang w:val="es-ES" w:eastAsia="en-GB"/>
+        </w:rPr>
+        <w:t>1</w:t>
+      </w:r>
+      <w:r>
+        <w:rPr>
+          <w:rFonts w:ascii="DroidSans-Mono" w:eastAsia="Times New Roman" w:hAnsi="DroidSans-Mono" w:cs="Courier New"/>
+          <w:color w:val="AA5500"/>
+          <w:sz w:val="24"/>
+          <w:szCs w:val="24"/>
+          <w:lang w:val="es-ES" w:eastAsia="en-GB"/>
+        </w:rPr>
+        <w:t xml:space="preserve"> en este caso. Después cuando sumamos 0.5 lo que definimos es el</w:t>
+      </w:r>
+      <w:r>
+        <w:rPr>
+          <w:rFonts w:ascii="DroidSans-Mono" w:eastAsia="Times New Roman" w:hAnsi="DroidSans-Mono" w:cs="Courier New"/>
+          <w:color w:val="AA5500"/>
+          <w:sz w:val="24"/>
+          <w:szCs w:val="24"/>
+          <w:lang w:val="es-ES" w:eastAsia="en-GB"/>
+        </w:rPr>
+        <w:t xml:space="preserve"> centro del </w:t>
+      </w:r>
+      <w:proofErr w:type="spellStart"/>
+      <w:r>
+        <w:rPr>
+          <w:rFonts w:ascii="DroidSans-Mono" w:eastAsia="Times New Roman" w:hAnsi="DroidSans-Mono" w:cs="Courier New"/>
+          <w:color w:val="AA5500"/>
+          <w:sz w:val="24"/>
+          <w:szCs w:val="24"/>
+          <w:lang w:val="es-ES" w:eastAsia="en-GB"/>
+        </w:rPr>
+        <w:t>bin</w:t>
+      </w:r>
+      <w:proofErr w:type="spellEnd"/>
+      <w:r>
+        <w:rPr>
+          <w:rFonts w:ascii="DroidSans-Mono" w:eastAsia="Times New Roman" w:hAnsi="DroidSans-Mono" w:cs="Courier New"/>
+          <w:color w:val="AA5500"/>
+          <w:sz w:val="24"/>
+          <w:szCs w:val="24"/>
+          <w:lang w:val="es-ES" w:eastAsia="en-GB"/>
+        </w:rPr>
+        <w:t>, los puntos que pintamos. Siempre es por tanto 0.5.</w:t>
       </w:r>
     </w:p>
     <w:p>
@@ -1952,6 +2698,36 @@
         </w:rPr>
         <w:t>#Count cuenta cuantos de mis datos hay en cada intervalo que he creado</w:t>
       </w:r>
+      <w:r>
+        <w:rPr>
+          <w:rFonts w:ascii="DroidSans-Mono" w:eastAsia="Times New Roman" w:hAnsi="DroidSans-Mono" w:cs="Courier New"/>
+          <w:color w:val="AA5500"/>
+          <w:sz w:val="24"/>
+          <w:szCs w:val="24"/>
+          <w:lang w:val="es-ES" w:eastAsia="en-GB"/>
+        </w:rPr>
+        <w:t xml:space="preserve">. No he podido hacer el cambio de unidades aquí, </w:t>
+      </w:r>
+      <w:r>
+        <w:rPr>
+          <w:rFonts w:ascii="DroidSans-Mono" w:eastAsia="Times New Roman" w:hAnsi="DroidSans-Mono" w:cs="Courier New"/>
+          <w:color w:val="AA5500"/>
+          <w:sz w:val="24"/>
+          <w:szCs w:val="24"/>
+          <w:lang w:val="es-ES" w:eastAsia="en-GB"/>
+        </w:rPr>
+        <w:t>deberé tenerlo</w:t>
+      </w:r>
+      <w:r>
+        <w:rPr>
+          <w:rFonts w:ascii="DroidSans-Mono" w:eastAsia="Times New Roman" w:hAnsi="DroidSans-Mono" w:cs="Courier New"/>
+          <w:color w:val="AA5500"/>
+          <w:sz w:val="24"/>
+          <w:szCs w:val="24"/>
+          <w:lang w:val="es-ES" w:eastAsia="en-GB"/>
+        </w:rPr>
+        <w:t xml:space="preserve"> en cuenta cuando vaya a plotearlo.</w:t>
+      </w:r>
     </w:p>
     <w:p>
       <w:pPr>
@@ -2093,7 +2869,29 @@
           <w:szCs w:val="24"/>
           <w:lang w:eastAsia="en-GB"/>
         </w:rPr>
-        <w:t xml:space="preserve"> snapnum=</w:t>
+        <w:t xml:space="preserve"> </w:t>
+      </w:r>
+      <w:proofErr w:type="spellStart"/>
+      <w:r>
+        <w:rPr>
+          <w:rFonts w:ascii="DroidSans-Mono" w:eastAsia="Times New Roman" w:hAnsi="DroidSans-Mono" w:cs="Courier New"/>
+          <w:color w:val="333333"/>
+          <w:sz w:val="24"/>
+          <w:szCs w:val="24"/>
+          <w:lang w:eastAsia="en-GB"/>
+        </w:rPr>
+        <w:t>snapnum</w:t>
+      </w:r>
+      <w:proofErr w:type="spellEnd"/>
+      <w:r>
+        <w:rPr>
+          <w:rFonts w:ascii="DroidSans-Mono" w:eastAsia="Times New Roman" w:hAnsi="DroidSans-Mono" w:cs="Courier New"/>
+          <w:color w:val="333333"/>
+          <w:sz w:val="24"/>
+          <w:szCs w:val="24"/>
+          <w:lang w:eastAsia="en-GB"/>
+        </w:rPr>
+        <w:t>=</w:t>
       </w:r>
       <w:r>
         <w:rPr>
@@ -2104,6 +2902,112 @@
           <w:lang w:eastAsia="en-GB"/>
         </w:rPr>
         <w:t>125</w:t>
+      </w:r>
+      <w:r>
+        <w:rPr>
+          <w:rFonts w:ascii="DroidSans-Mono" w:eastAsia="Times New Roman" w:hAnsi="DroidSans-Mono" w:cs="Courier New"/>
+          <w:color w:val="116644"/>
+          <w:sz w:val="24"/>
+          <w:szCs w:val="24"/>
+          <w:lang w:eastAsia="en-GB"/>
+        </w:rPr>
+        <w:t xml:space="preserve"> </w:t>
+      </w:r>
+      <w:r>
+        <w:rPr>
+          <w:rFonts w:ascii="DroidSans-Mono" w:eastAsia="Times New Roman" w:hAnsi="DroidSans-Mono" w:cs="Courier New"/>
+          <w:color w:val="770088"/>
+          <w:sz w:val="24"/>
+          <w:szCs w:val="24"/>
+          <w:lang w:eastAsia="en-GB"/>
+        </w:rPr>
+        <w:t xml:space="preserve">AND </w:t>
+      </w:r>
+      <w:r>
+        <w:rPr>
+          <w:rFonts w:ascii="DroidSans-Mono" w:eastAsia="Times New Roman" w:hAnsi="DroidSans-Mono" w:cs="Courier New"/>
+          <w:color w:val="333333"/>
+          <w:sz w:val="24"/>
+          <w:szCs w:val="24"/>
+          <w:lang w:eastAsia="en-GB"/>
+        </w:rPr>
+        <w:t>SFR &gt; 0</w:t>
+      </w:r>
+    </w:p>
+    <w:p>
+      <w:pPr>
+        <w:pStyle w:val="HTMLconformatoprevio"/>
+        <w:wordWrap w:val="0"/>
+        <w:spacing w:after="75" w:line="300" w:lineRule="atLeast"/>
+        <w:rPr>
+          <w:rFonts w:ascii="DroidSans-Mono" w:hAnsi="DroidSans-Mono"/>
+          <w:color w:val="333333"/>
+          <w:sz w:val="24"/>
+          <w:szCs w:val="24"/>
+        </w:rPr>
+      </w:pPr>
+      <w:r>
+        <w:rPr>
+          <w:rFonts w:ascii="DroidSans-Mono" w:hAnsi="DroidSans-Mono"/>
+          <w:color w:val="770088"/>
+          <w:sz w:val="24"/>
+          <w:szCs w:val="24"/>
+        </w:rPr>
+        <w:t>GROUP</w:t>
+      </w:r>
+      <w:r>
+        <w:rPr>
+          <w:rFonts w:ascii="DroidSans-Mono" w:hAnsi="DroidSans-Mono"/>
+          <w:color w:val="333333"/>
+          <w:sz w:val="24"/>
+          <w:szCs w:val="24"/>
+        </w:rPr>
+        <w:t xml:space="preserve"> </w:t>
+      </w:r>
+      <w:r>
+        <w:rPr>
+          <w:rFonts w:ascii="DroidSans-Mono" w:hAnsi="DroidSans-Mono"/>
+          <w:color w:val="770088"/>
+          <w:sz w:val="24"/>
+          <w:szCs w:val="24"/>
+        </w:rPr>
+        <w:t>BY</w:t>
+      </w:r>
+      <w:r>
+        <w:rPr>
+          <w:rFonts w:ascii="DroidSans-Mono" w:hAnsi="DroidSans-Mono"/>
+          <w:color w:val="333333"/>
+          <w:sz w:val="24"/>
+          <w:szCs w:val="24"/>
+        </w:rPr>
+        <w:t xml:space="preserve"> </w:t>
+      </w:r>
+      <w:r>
+        <w:rPr>
+          <w:rFonts w:ascii="DroidSans-Mono" w:hAnsi="DroidSans-Mono"/>
+          <w:color w:val="333333"/>
+          <w:sz w:val="24"/>
+          <w:szCs w:val="24"/>
+        </w:rPr>
+        <w:t>FLOOR(LOG10(SFR)/0</w:t>
+      </w:r>
+      <w:r>
+        <w:rPr>
+          <w:rFonts w:ascii="DroidSans-Mono" w:hAnsi="DroidSans-Mono"/>
+          <w:color w:val="116644"/>
+          <w:sz w:val="24"/>
+          <w:szCs w:val="24"/>
+        </w:rPr>
+        <w:t>.1</w:t>
+      </w:r>
+      <w:r>
+        <w:rPr>
+          <w:rFonts w:ascii="DroidSans-Mono" w:hAnsi="DroidSans-Mono"/>
+          <w:color w:val="333333"/>
+          <w:sz w:val="24"/>
+          <w:szCs w:val="24"/>
+        </w:rPr>
+        <w:t>)</w:t>
       </w:r>
     </w:p>
     <w:p>
@@ -2139,42 +3043,214 @@
       <w:r>
         <w:rPr>
           <w:rFonts w:ascii="DroidSans-Mono" w:eastAsia="Times New Roman" w:hAnsi="DroidSans-Mono" w:cs="Courier New"/>
+          <w:color w:val="AA5500"/>
+          <w:sz w:val="24"/>
+          <w:szCs w:val="24"/>
+          <w:lang w:val="es-ES" w:eastAsia="en-GB"/>
+        </w:rPr>
+        <w:t>#Agrupa los datos que tienen los mismos valores.</w:t>
+      </w:r>
+    </w:p>
+    <w:p>
+      <w:pPr>
+        <w:pStyle w:val="HTMLconformatoprevio"/>
+        <w:wordWrap w:val="0"/>
+        <w:spacing w:after="75" w:line="300" w:lineRule="atLeast"/>
+        <w:rPr>
+          <w:rFonts w:ascii="DroidSans-Mono" w:hAnsi="DroidSans-Mono"/>
+          <w:color w:val="333333"/>
+          <w:sz w:val="24"/>
+          <w:szCs w:val="24"/>
+        </w:rPr>
+      </w:pPr>
+      <w:r>
+        <w:rPr>
+          <w:rFonts w:ascii="DroidSans-Mono" w:hAnsi="DroidSans-Mono"/>
           <w:color w:val="770088"/>
           <w:sz w:val="24"/>
           <w:szCs w:val="24"/>
-          <w:lang w:val="es-ES" w:eastAsia="en-GB"/>
-        </w:rPr>
-        <w:t>GROUP</w:t>
-      </w:r>
-      <w:r>
-        <w:rPr>
-          <w:rFonts w:ascii="DroidSans-Mono" w:eastAsia="Times New Roman" w:hAnsi="DroidSans-Mono" w:cs="Courier New"/>
-          <w:color w:val="333333"/>
-          <w:sz w:val="24"/>
-          <w:szCs w:val="24"/>
-          <w:lang w:val="es-ES" w:eastAsia="en-GB"/>
+        </w:rPr>
+        <w:t>ORDER</w:t>
+      </w:r>
+      <w:r>
+        <w:rPr>
+          <w:rFonts w:ascii="DroidSans-Mono" w:hAnsi="DroidSans-Mono"/>
+          <w:color w:val="333333"/>
+          <w:sz w:val="24"/>
+          <w:szCs w:val="24"/>
         </w:rPr>
         <w:t xml:space="preserve"> </w:t>
       </w:r>
       <w:r>
         <w:rPr>
-          <w:rFonts w:ascii="DroidSans-Mono" w:eastAsia="Times New Roman" w:hAnsi="DroidSans-Mono" w:cs="Courier New"/>
+          <w:rFonts w:ascii="DroidSans-Mono" w:hAnsi="DroidSans-Mono"/>
           <w:color w:val="770088"/>
           <w:sz w:val="24"/>
           <w:szCs w:val="24"/>
-          <w:lang w:val="es-ES" w:eastAsia="en-GB"/>
         </w:rPr>
         <w:t>BY</w:t>
       </w:r>
       <w:r>
         <w:rPr>
-          <w:rFonts w:ascii="DroidSans-Mono" w:eastAsia="Times New Roman" w:hAnsi="DroidSans-Mono" w:cs="Courier New"/>
-          <w:color w:val="333333"/>
-          <w:sz w:val="24"/>
-          <w:szCs w:val="24"/>
-          <w:lang w:val="es-ES" w:eastAsia="en-GB"/>
-        </w:rPr>
-        <w:t xml:space="preserve"> log_SFR</w:t>
+          <w:rFonts w:ascii="DroidSans-Mono" w:hAnsi="DroidSans-Mono"/>
+          <w:color w:val="333333"/>
+          <w:sz w:val="24"/>
+          <w:szCs w:val="24"/>
+        </w:rPr>
+        <w:t xml:space="preserve"> </w:t>
+      </w:r>
+      <w:r>
+        <w:rPr>
+          <w:rFonts w:ascii="DroidSans-Mono" w:hAnsi="DroidSans-Mono"/>
+          <w:color w:val="333333"/>
+          <w:sz w:val="24"/>
+          <w:szCs w:val="24"/>
+        </w:rPr>
+        <w:t>0</w:t>
+      </w:r>
+      <w:r>
+        <w:rPr>
+          <w:rFonts w:ascii="DroidSans-Mono" w:hAnsi="DroidSans-Mono"/>
+          <w:color w:val="116644"/>
+          <w:sz w:val="24"/>
+          <w:szCs w:val="24"/>
+        </w:rPr>
+        <w:t>.1</w:t>
+      </w:r>
+      <w:r>
+        <w:rPr>
+          <w:rFonts w:ascii="DroidSans-Mono" w:hAnsi="DroidSans-Mono"/>
+          <w:color w:val="333333"/>
+          <w:sz w:val="24"/>
+          <w:szCs w:val="24"/>
+        </w:rPr>
+        <w:t>*(</w:t>
+      </w:r>
+      <w:r>
+        <w:rPr>
+          <w:rFonts w:ascii="DroidSans-Mono" w:hAnsi="DroidSans-Mono"/>
+          <w:color w:val="116644"/>
+          <w:sz w:val="24"/>
+          <w:szCs w:val="24"/>
+        </w:rPr>
+        <w:t>0.5</w:t>
+      </w:r>
+      <w:r>
+        <w:rPr>
+          <w:rFonts w:ascii="DroidSans-Mono" w:hAnsi="DroidSans-Mono"/>
+          <w:color w:val="333333"/>
+          <w:sz w:val="24"/>
+          <w:szCs w:val="24"/>
+        </w:rPr>
+        <w:t>+FLOOR(LOG10(SFR)/0</w:t>
+      </w:r>
+      <w:r>
+        <w:rPr>
+          <w:rFonts w:ascii="DroidSans-Mono" w:hAnsi="DroidSans-Mono"/>
+          <w:color w:val="116644"/>
+          <w:sz w:val="24"/>
+          <w:szCs w:val="24"/>
+        </w:rPr>
+        <w:t>.1</w:t>
+      </w:r>
+      <w:r>
+        <w:rPr>
+          <w:rFonts w:ascii="DroidSans-Mono" w:hAnsi="DroidSans-Mono"/>
+          <w:color w:val="333333"/>
+          <w:sz w:val="24"/>
+          <w:szCs w:val="24"/>
+        </w:rPr>
+        <w:t>))</w:t>
+      </w:r>
+    </w:p>
+    <w:p>
+      <w:pPr>
+        <w:pStyle w:val="HTMLconformatoprevio"/>
+        <w:wordWrap w:val="0"/>
+        <w:spacing w:after="75" w:line="300" w:lineRule="atLeast"/>
+        <w:rPr>
+          <w:rFonts w:ascii="DroidSans-Mono" w:hAnsi="DroidSans-Mono"/>
+          <w:color w:val="AA5500"/>
+          <w:sz w:val="24"/>
+          <w:szCs w:val="24"/>
+          <w:lang w:val="es-ES"/>
+        </w:rPr>
+      </w:pPr>
+      <w:r>
+        <w:rPr>
+          <w:rFonts w:ascii="DroidSans-Mono" w:hAnsi="DroidSans-Mono"/>
+          <w:color w:val="AA5500"/>
+          <w:sz w:val="24"/>
+          <w:szCs w:val="24"/>
+          <w:lang w:val="es-ES"/>
+        </w:rPr>
+        <w:t># Ordena los datos según el logaritmo.</w:t>
+      </w:r>
+    </w:p>
+    <w:p>
+      <w:pPr>
+        <w:pStyle w:val="HTMLconformatoprevio"/>
+        <w:wordWrap w:val="0"/>
+        <w:spacing w:after="75" w:line="300" w:lineRule="atLeast"/>
+        <w:rPr>
+          <w:rFonts w:ascii="DroidSans-Mono" w:hAnsi="DroidSans-Mono"/>
+          <w:color w:val="AA5500"/>
+          <w:sz w:val="24"/>
+          <w:szCs w:val="24"/>
+          <w:lang w:val="es-ES"/>
+        </w:rPr>
+      </w:pPr>
+    </w:p>
+    <w:p>
+      <w:pPr>
+        <w:pStyle w:val="HTMLconformatoprevio"/>
+        <w:wordWrap w:val="0"/>
+        <w:spacing w:after="75" w:line="300" w:lineRule="atLeast"/>
+        <w:rPr>
+          <w:rFonts w:ascii="DroidSans-Mono" w:hAnsi="DroidSans-Mono"/>
+          <w:color w:val="AA5500"/>
+          <w:sz w:val="24"/>
+          <w:szCs w:val="24"/>
+        </w:rPr>
+      </w:pPr>
+    </w:p>
+    <w:p>
+      <w:pPr>
+        <w:pStyle w:val="HTMLconformatoprevio"/>
+        <w:wordWrap w:val="0"/>
+        <w:spacing w:after="75" w:line="300" w:lineRule="atLeast"/>
+        <w:rPr>
+          <w:rFonts w:ascii="DroidSans-Mono" w:hAnsi="DroidSans-Mono"/>
+          <w:color w:val="AA5500"/>
+          <w:sz w:val="24"/>
+          <w:szCs w:val="24"/>
+        </w:rPr>
+      </w:pPr>
+    </w:p>
+    <w:p>
+      <w:pPr>
+        <w:pStyle w:val="HTMLconformatoprevio"/>
+        <w:wordWrap w:val="0"/>
+        <w:spacing w:after="75" w:line="300" w:lineRule="atLeast"/>
+        <w:rPr>
+          <w:rFonts w:ascii="DroidSans-Mono" w:hAnsi="DroidSans-Mono"/>
+          <w:color w:val="333333"/>
+          <w:sz w:val="24"/>
+          <w:szCs w:val="24"/>
+          <w:lang w:val="es-ES"/>
+        </w:rPr>
+      </w:pPr>
+      <w:r>
+        <w:rPr>
+          <w:rFonts w:ascii="DroidSans-Mono" w:hAnsi="DroidSans-Mono"/>
+          <w:b/>
+          <w:bCs/>
+          <w:color w:val="002060"/>
+          <w:sz w:val="24"/>
+          <w:szCs w:val="24"/>
+          <w:lang w:val="es-ES"/>
+        </w:rPr>
+        <w:t>TABLA DE REDSHIFTS VS SNAPNUM</w:t>
       </w:r>
     </w:p>
     <w:p>
@@ -2207,16 +3283,6 @@
           <w:lang w:val="es-ES" w:eastAsia="en-GB"/>
         </w:rPr>
       </w:pPr>
-      <w:r>
-        <w:rPr>
-          <w:rFonts w:ascii="DroidSans-Mono" w:eastAsia="Times New Roman" w:hAnsi="DroidSans-Mono" w:cs="Courier New"/>
-          <w:color w:val="AA5500"/>
-          <w:sz w:val="24"/>
-          <w:szCs w:val="24"/>
-          <w:lang w:val="es-ES" w:eastAsia="en-GB"/>
-        </w:rPr>
-        <w:t>#Agrupa los datos que tienen los mismos valores.</w:t>
-      </w:r>
     </w:p>
     <w:p>
       <w:pPr>
@@ -2256,6 +3322,382 @@
           <w:szCs w:val="24"/>
           <w:lang w:eastAsia="en-GB"/>
         </w:rPr>
+        <w:t>SELECT</w:t>
+      </w:r>
+      <w:r>
+        <w:rPr>
+          <w:rFonts w:ascii="DroidSans-Mono" w:eastAsia="Times New Roman" w:hAnsi="DroidSans-Mono" w:cs="Courier New"/>
+          <w:color w:val="333333"/>
+          <w:sz w:val="24"/>
+          <w:szCs w:val="24"/>
+          <w:lang w:eastAsia="en-GB"/>
+        </w:rPr>
+        <w:t xml:space="preserve"> </w:t>
+      </w:r>
+      <w:r>
+        <w:rPr>
+          <w:rFonts w:ascii="DroidSans-Mono" w:eastAsia="Times New Roman" w:hAnsi="DroidSans-Mono" w:cs="Courier New"/>
+          <w:color w:val="770088"/>
+          <w:sz w:val="24"/>
+          <w:szCs w:val="24"/>
+          <w:lang w:eastAsia="en-GB"/>
+        </w:rPr>
+        <w:t>DISTINCT</w:t>
+      </w:r>
+      <w:r>
+        <w:rPr>
+          <w:rFonts w:ascii="DroidSans-Mono" w:eastAsia="Times New Roman" w:hAnsi="DroidSans-Mono" w:cs="Courier New"/>
+          <w:color w:val="333333"/>
+          <w:sz w:val="24"/>
+          <w:szCs w:val="24"/>
+          <w:lang w:eastAsia="en-GB"/>
+        </w:rPr>
+        <w:t xml:space="preserve"> </w:t>
+      </w:r>
+      <w:proofErr w:type="spellStart"/>
+      <w:r>
+        <w:rPr>
+          <w:rFonts w:ascii="DroidSans-Mono" w:eastAsia="Times New Roman" w:hAnsi="DroidSans-Mono" w:cs="Courier New"/>
+          <w:color w:val="333333"/>
+          <w:sz w:val="24"/>
+          <w:szCs w:val="24"/>
+          <w:lang w:eastAsia="en-GB"/>
+        </w:rPr>
+        <w:t>zred</w:t>
+      </w:r>
+      <w:proofErr w:type="spellEnd"/>
+      <w:r>
+        <w:rPr>
+          <w:rFonts w:ascii="DroidSans-Mono" w:eastAsia="Times New Roman" w:hAnsi="DroidSans-Mono" w:cs="Courier New"/>
+          <w:color w:val="333333"/>
+          <w:sz w:val="24"/>
+          <w:szCs w:val="24"/>
+          <w:lang w:eastAsia="en-GB"/>
+        </w:rPr>
+        <w:t xml:space="preserve">, </w:t>
+      </w:r>
+      <w:proofErr w:type="spellStart"/>
+      <w:r>
+        <w:rPr>
+          <w:rFonts w:ascii="DroidSans-Mono" w:eastAsia="Times New Roman" w:hAnsi="DroidSans-Mono" w:cs="Courier New"/>
+          <w:color w:val="333333"/>
+          <w:sz w:val="24"/>
+          <w:szCs w:val="24"/>
+          <w:lang w:eastAsia="en-GB"/>
+        </w:rPr>
+        <w:t>snapnum</w:t>
+      </w:r>
+      <w:proofErr w:type="spellEnd"/>
+      <w:r>
+        <w:rPr>
+          <w:rFonts w:ascii="DroidSans-Mono" w:eastAsia="Times New Roman" w:hAnsi="DroidSans-Mono" w:cs="Courier New"/>
+          <w:color w:val="333333"/>
+          <w:sz w:val="24"/>
+          <w:szCs w:val="24"/>
+          <w:lang w:eastAsia="en-GB"/>
+        </w:rPr>
+        <w:t xml:space="preserve">, </w:t>
+      </w:r>
+      <w:proofErr w:type="spellStart"/>
+      <w:r>
+        <w:rPr>
+          <w:rFonts w:ascii="DroidSans-Mono" w:eastAsia="Times New Roman" w:hAnsi="DroidSans-Mono" w:cs="Courier New"/>
+          <w:color w:val="333333"/>
+          <w:sz w:val="24"/>
+          <w:szCs w:val="24"/>
+          <w:lang w:eastAsia="en-GB"/>
+        </w:rPr>
+        <w:t>aexp</w:t>
+      </w:r>
+      <w:proofErr w:type="spellEnd"/>
+      <w:r>
+        <w:rPr>
+          <w:rFonts w:ascii="DroidSans-Mono" w:eastAsia="Times New Roman" w:hAnsi="DroidSans-Mono" w:cs="Courier New"/>
+          <w:color w:val="333333"/>
+          <w:sz w:val="24"/>
+          <w:szCs w:val="24"/>
+          <w:lang w:eastAsia="en-GB"/>
+        </w:rPr>
+        <w:t xml:space="preserve"> </w:t>
+      </w:r>
+      <w:r>
+        <w:rPr>
+          <w:rFonts w:ascii="DroidSans-Mono" w:eastAsia="Times New Roman" w:hAnsi="DroidSans-Mono" w:cs="Courier New"/>
+          <w:color w:val="770088"/>
+          <w:sz w:val="24"/>
+          <w:szCs w:val="24"/>
+          <w:lang w:eastAsia="en-GB"/>
+        </w:rPr>
+        <w:t>FROM</w:t>
+      </w:r>
+      <w:r>
+        <w:rPr>
+          <w:rFonts w:ascii="DroidSans-Mono" w:eastAsia="Times New Roman" w:hAnsi="DroidSans-Mono" w:cs="Courier New"/>
+          <w:color w:val="333333"/>
+          <w:sz w:val="24"/>
+          <w:szCs w:val="24"/>
+          <w:lang w:eastAsia="en-GB"/>
+        </w:rPr>
+        <w:t xml:space="preserve"> MDPL2</w:t>
+      </w:r>
+      <w:r>
+        <w:rPr>
+          <w:rFonts w:ascii="DroidSans-Mono" w:eastAsia="Times New Roman" w:hAnsi="DroidSans-Mono" w:cs="Courier New"/>
+          <w:color w:val="0055AA"/>
+          <w:sz w:val="24"/>
+          <w:szCs w:val="24"/>
+          <w:lang w:eastAsia="en-GB"/>
+        </w:rPr>
+        <w:t>.Redshifts</w:t>
+      </w:r>
+      <w:r>
+        <w:rPr>
+          <w:rFonts w:ascii="DroidSans-Mono" w:eastAsia="Times New Roman" w:hAnsi="DroidSans-Mono" w:cs="Courier New"/>
+          <w:color w:val="333333"/>
+          <w:sz w:val="24"/>
+          <w:szCs w:val="24"/>
+          <w:lang w:eastAsia="en-GB"/>
+        </w:rPr>
+        <w:t xml:space="preserve"> </w:t>
+      </w:r>
+    </w:p>
+    <w:p>
+      <w:pPr>
+        <w:pStyle w:val="HTMLconformatoprevio"/>
+        <w:wordWrap w:val="0"/>
+        <w:spacing w:after="75" w:line="300" w:lineRule="atLeast"/>
+        <w:rPr>
+          <w:rFonts w:ascii="DroidSans-Mono" w:hAnsi="DroidSans-Mono"/>
+          <w:color w:val="AA5500"/>
+          <w:sz w:val="24"/>
+          <w:szCs w:val="24"/>
+          <w:lang w:val="es-ES"/>
+        </w:rPr>
+      </w:pPr>
+      <w:r>
+        <w:rPr>
+          <w:rFonts w:ascii="DroidSans-Mono" w:hAnsi="DroidSans-Mono"/>
+          <w:color w:val="AA5500"/>
+          <w:sz w:val="24"/>
+          <w:szCs w:val="24"/>
+          <w:lang w:val="es-ES"/>
+        </w:rPr>
+        <w:t xml:space="preserve"># </w:t>
+      </w:r>
+      <w:proofErr w:type="spellStart"/>
+      <w:r>
+        <w:rPr>
+          <w:rFonts w:ascii="DroidSans-Mono" w:hAnsi="DroidSans-Mono"/>
+          <w:color w:val="AA5500"/>
+          <w:sz w:val="24"/>
+          <w:szCs w:val="24"/>
+          <w:lang w:val="es-ES"/>
+        </w:rPr>
+        <w:t>Dinstinct</w:t>
+      </w:r>
+      <w:proofErr w:type="spellEnd"/>
+      <w:r>
+        <w:rPr>
+          <w:rFonts w:ascii="DroidSans-Mono" w:hAnsi="DroidSans-Mono"/>
+          <w:color w:val="AA5500"/>
+          <w:sz w:val="24"/>
+          <w:szCs w:val="24"/>
+          <w:lang w:val="es-ES"/>
+        </w:rPr>
+        <w:t xml:space="preserve"> para no coger v</w:t>
+      </w:r>
+      <w:r>
+        <w:rPr>
+          <w:rFonts w:ascii="DroidSans-Mono" w:hAnsi="DroidSans-Mono"/>
+          <w:color w:val="AA5500"/>
+          <w:sz w:val="24"/>
+          <w:szCs w:val="24"/>
+          <w:lang w:val="es-ES"/>
+        </w:rPr>
+        <w:t xml:space="preserve">alores repetidos. Hay una base de datos donde solo </w:t>
+      </w:r>
+      <w:proofErr w:type="spellStart"/>
+      <w:r>
+        <w:rPr>
+          <w:rFonts w:ascii="DroidSans-Mono" w:hAnsi="DroidSans-Mono"/>
+          <w:color w:val="AA5500"/>
+          <w:sz w:val="24"/>
+          <w:szCs w:val="24"/>
+          <w:lang w:val="es-ES"/>
+        </w:rPr>
+        <w:t>estan</w:t>
+      </w:r>
+      <w:proofErr w:type="spellEnd"/>
+      <w:r>
+        <w:rPr>
+          <w:rFonts w:ascii="DroidSans-Mono" w:hAnsi="DroidSans-Mono"/>
+          <w:color w:val="AA5500"/>
+          <w:sz w:val="24"/>
+          <w:szCs w:val="24"/>
+          <w:lang w:val="es-ES"/>
+        </w:rPr>
+        <w:t xml:space="preserve"> los </w:t>
+      </w:r>
+      <w:proofErr w:type="spellStart"/>
+      <w:r>
+        <w:rPr>
+          <w:rFonts w:ascii="DroidSans-Mono" w:hAnsi="DroidSans-Mono"/>
+          <w:color w:val="AA5500"/>
+          <w:sz w:val="24"/>
+          <w:szCs w:val="24"/>
+          <w:lang w:val="es-ES"/>
+        </w:rPr>
+        <w:t>redshifts</w:t>
+      </w:r>
+      <w:proofErr w:type="spellEnd"/>
+      <w:r>
+        <w:rPr>
+          <w:rFonts w:ascii="DroidSans-Mono" w:hAnsi="DroidSans-Mono"/>
+          <w:color w:val="AA5500"/>
+          <w:sz w:val="24"/>
+          <w:szCs w:val="24"/>
+          <w:lang w:val="es-ES"/>
+        </w:rPr>
+        <w:t xml:space="preserve"> frente a los </w:t>
+      </w:r>
+      <w:proofErr w:type="spellStart"/>
+      <w:r>
+        <w:rPr>
+          <w:rFonts w:ascii="DroidSans-Mono" w:hAnsi="DroidSans-Mono"/>
+          <w:color w:val="AA5500"/>
+          <w:sz w:val="24"/>
+          <w:szCs w:val="24"/>
+          <w:lang w:val="es-ES"/>
+        </w:rPr>
+        <w:t>snapnums</w:t>
+      </w:r>
+      <w:proofErr w:type="spellEnd"/>
+      <w:r>
+        <w:rPr>
+          <w:rFonts w:ascii="DroidSans-Mono" w:hAnsi="DroidSans-Mono"/>
+          <w:color w:val="AA5500"/>
+          <w:sz w:val="24"/>
+          <w:szCs w:val="24"/>
+          <w:lang w:val="es-ES"/>
+        </w:rPr>
+        <w:t xml:space="preserve"> y sirven para las tres simulaciones.</w:t>
+      </w:r>
+    </w:p>
+    <w:p>
+      <w:pPr>
+        <w:pStyle w:val="HTMLconformatoprevio"/>
+        <w:wordWrap w:val="0"/>
+        <w:spacing w:after="75" w:line="300" w:lineRule="atLeast"/>
+        <w:rPr>
+          <w:rFonts w:ascii="DroidSans-Mono" w:hAnsi="DroidSans-Mono"/>
+          <w:color w:val="AA5500"/>
+          <w:sz w:val="24"/>
+          <w:szCs w:val="24"/>
+          <w:lang w:val="es-ES"/>
+        </w:rPr>
+      </w:pPr>
+      <w:r>
+        <w:rPr>
+          <w:rFonts w:ascii="DroidSans-Mono" w:hAnsi="DroidSans-Mono"/>
+          <w:color w:val="AA5500"/>
+          <w:sz w:val="24"/>
+          <w:szCs w:val="24"/>
+          <w:lang w:val="es-ES"/>
+        </w:rPr>
+        <w:t xml:space="preserve"># </w:t>
+      </w:r>
+      <w:proofErr w:type="spellStart"/>
+      <w:r>
+        <w:rPr>
+          <w:rFonts w:ascii="DroidSans-Mono" w:hAnsi="DroidSans-Mono"/>
+          <w:color w:val="AA5500"/>
+          <w:sz w:val="24"/>
+          <w:szCs w:val="24"/>
+          <w:lang w:val="es-ES"/>
+        </w:rPr>
+        <w:t>aexp</w:t>
+      </w:r>
+      <w:proofErr w:type="spellEnd"/>
+      <w:r>
+        <w:rPr>
+          <w:rFonts w:ascii="DroidSans-Mono" w:hAnsi="DroidSans-Mono"/>
+          <w:color w:val="AA5500"/>
+          <w:sz w:val="24"/>
+          <w:szCs w:val="24"/>
+          <w:lang w:val="es-ES"/>
+        </w:rPr>
+        <w:t xml:space="preserve"> es el factor de expansión del universo.</w:t>
+      </w:r>
+    </w:p>
+    <w:p>
+      <w:pPr>
+        <w:tabs>
+          <w:tab w:val="left" w:pos="916"/>
+          <w:tab w:val="left" w:pos="1832"/>
+          <w:tab w:val="left" w:pos="2748"/>
+          <w:tab w:val="left" w:pos="3664"/>
+          <w:tab w:val="left" w:pos="4580"/>
+          <w:tab w:val="left" w:pos="5496"/>
+          <w:tab w:val="left" w:pos="6412"/>
+          <w:tab w:val="left" w:pos="7328"/>
+          <w:tab w:val="left" w:pos="8244"/>
+          <w:tab w:val="left" w:pos="9160"/>
+          <w:tab w:val="left" w:pos="10076"/>
+          <w:tab w:val="left" w:pos="10992"/>
+          <w:tab w:val="left" w:pos="11908"/>
+          <w:tab w:val="left" w:pos="12824"/>
+          <w:tab w:val="left" w:pos="13740"/>
+          <w:tab w:val="left" w:pos="14656"/>
+        </w:tabs>
+        <w:wordWrap w:val="0"/>
+        <w:spacing w:after="75" w:line="300" w:lineRule="atLeast"/>
+        <w:rPr>
+          <w:rFonts w:ascii="DroidSans-Mono" w:eastAsia="Times New Roman" w:hAnsi="DroidSans-Mono" w:cs="Courier New"/>
+          <w:color w:val="333333"/>
+          <w:sz w:val="24"/>
+          <w:szCs w:val="24"/>
+          <w:lang w:val="es-ES" w:eastAsia="en-GB"/>
+        </w:rPr>
+      </w:pPr>
+    </w:p>
+    <w:p>
+      <w:pPr>
+        <w:tabs>
+          <w:tab w:val="left" w:pos="916"/>
+          <w:tab w:val="left" w:pos="1832"/>
+          <w:tab w:val="left" w:pos="2748"/>
+          <w:tab w:val="left" w:pos="3664"/>
+          <w:tab w:val="left" w:pos="4580"/>
+          <w:tab w:val="left" w:pos="5496"/>
+          <w:tab w:val="left" w:pos="6412"/>
+          <w:tab w:val="left" w:pos="7328"/>
+          <w:tab w:val="left" w:pos="8244"/>
+          <w:tab w:val="left" w:pos="9160"/>
+          <w:tab w:val="left" w:pos="10076"/>
+          <w:tab w:val="left" w:pos="10992"/>
+          <w:tab w:val="left" w:pos="11908"/>
+          <w:tab w:val="left" w:pos="12824"/>
+          <w:tab w:val="left" w:pos="13740"/>
+          <w:tab w:val="left" w:pos="14656"/>
+        </w:tabs>
+        <w:wordWrap w:val="0"/>
+        <w:spacing w:after="75" w:line="300" w:lineRule="atLeast"/>
+        <w:rPr>
+          <w:rFonts w:ascii="DroidSans-Mono" w:eastAsia="Times New Roman" w:hAnsi="DroidSans-Mono" w:cs="Courier New"/>
+          <w:color w:val="333333"/>
+          <w:sz w:val="24"/>
+          <w:szCs w:val="24"/>
+          <w:lang w:eastAsia="en-GB"/>
+        </w:rPr>
+      </w:pPr>
+      <w:r>
+        <w:rPr>
+          <w:rFonts w:ascii="DroidSans-Mono" w:eastAsia="Times New Roman" w:hAnsi="DroidSans-Mono" w:cs="Courier New"/>
+          <w:color w:val="770088"/>
+          <w:sz w:val="24"/>
+          <w:szCs w:val="24"/>
+          <w:lang w:eastAsia="en-GB"/>
+        </w:rPr>
         <w:t>ORDER</w:t>
       </w:r>
       <w:r>
@@ -2286,8 +3728,71 @@
           <w:szCs w:val="24"/>
           <w:lang w:eastAsia="en-GB"/>
         </w:rPr>
-        <w:t xml:space="preserve"> log_SFR</w:t>
-      </w:r>
+        <w:t xml:space="preserve"> </w:t>
+      </w:r>
+      <w:proofErr w:type="spellStart"/>
+      <w:r>
+        <w:rPr>
+          <w:rFonts w:ascii="DroidSans-Mono" w:eastAsia="Times New Roman" w:hAnsi="DroidSans-Mono" w:cs="Courier New"/>
+          <w:color w:val="333333"/>
+          <w:sz w:val="24"/>
+          <w:szCs w:val="24"/>
+          <w:lang w:eastAsia="en-GB"/>
+        </w:rPr>
+        <w:t>snapnum</w:t>
+      </w:r>
+      <w:proofErr w:type="spellEnd"/>
+      <w:r>
+        <w:rPr>
+          <w:rFonts w:ascii="DroidSans-Mono" w:eastAsia="Times New Roman" w:hAnsi="DroidSans-Mono" w:cs="Courier New"/>
+          <w:color w:val="333333"/>
+          <w:sz w:val="24"/>
+          <w:szCs w:val="24"/>
+          <w:lang w:eastAsia="en-GB"/>
+        </w:rPr>
+        <w:t xml:space="preserve"> </w:t>
+      </w:r>
+      <w:r>
+        <w:rPr>
+          <w:rFonts w:ascii="DroidSans-Mono" w:eastAsia="Times New Roman" w:hAnsi="DroidSans-Mono" w:cs="Courier New"/>
+          <w:color w:val="770088"/>
+          <w:sz w:val="24"/>
+          <w:szCs w:val="24"/>
+          <w:lang w:eastAsia="en-GB"/>
+        </w:rPr>
+        <w:t>DESC</w:t>
+      </w:r>
+    </w:p>
+    <w:p>
+      <w:pPr>
+        <w:tabs>
+          <w:tab w:val="left" w:pos="916"/>
+          <w:tab w:val="left" w:pos="1832"/>
+          <w:tab w:val="left" w:pos="2748"/>
+          <w:tab w:val="left" w:pos="3664"/>
+          <w:tab w:val="left" w:pos="4580"/>
+          <w:tab w:val="left" w:pos="5496"/>
+          <w:tab w:val="left" w:pos="6412"/>
+          <w:tab w:val="left" w:pos="7328"/>
+          <w:tab w:val="left" w:pos="8244"/>
+          <w:tab w:val="left" w:pos="9160"/>
+          <w:tab w:val="left" w:pos="10076"/>
+          <w:tab w:val="left" w:pos="10992"/>
+          <w:tab w:val="left" w:pos="11908"/>
+          <w:tab w:val="left" w:pos="12824"/>
+          <w:tab w:val="left" w:pos="13740"/>
+          <w:tab w:val="left" w:pos="14656"/>
+        </w:tabs>
+        <w:wordWrap w:val="0"/>
+        <w:spacing w:after="75" w:line="300" w:lineRule="atLeast"/>
+        <w:rPr>
+          <w:rFonts w:ascii="DroidSans-Mono" w:eastAsia="Times New Roman" w:hAnsi="DroidSans-Mono" w:cs="Courier New"/>
+          <w:color w:val="333333"/>
+          <w:sz w:val="24"/>
+          <w:szCs w:val="24"/>
+          <w:lang w:eastAsia="en-GB"/>
+        </w:rPr>
+      </w:pPr>
     </w:p>
     <w:p/>
     <w:p/>
@@ -2732,7 +4237,6 @@
     <w:basedOn w:val="Normal"/>
     <w:link w:val="HTMLconformatoprevioCar"/>
     <w:uiPriority w:val="99"/>
-    <w:semiHidden/>
     <w:unhideWhenUsed/>
     <w:rsid w:val="00217B28"/>
     <w:pPr>
@@ -2768,7 +4272,6 @@
     <w:basedOn w:val="Fuentedeprrafopredeter"/>
     <w:link w:val="HTMLconformatoprevio"/>
     <w:uiPriority w:val="99"/>
-    <w:semiHidden/>
     <w:rsid w:val="00217B28"/>
     <w:rPr>
       <w:rFonts w:ascii="Courier New" w:eastAsia="Times New Roman" w:hAnsi="Courier New" w:cs="Courier New"/>

</xml_diff>